<commit_message>
updated report, updated model for handling red apple fridge contain
</commit_message>
<xml_diff>
--- a/REPORT_cl.docx
+++ b/REPORT_cl.docx
@@ -147,42 +147,54 @@
           <w:szCs w:val="32"/>
         </w:rPr>
       </w:pPr>
-      <w:r>
-        <w:rPr>
-          <w:rFonts w:ascii="Times New Roman" w:hAnsi="Times New Roman" w:cs="Times New Roman"/>
-          <w:sz w:val="32"/>
-          <w:szCs w:val="32"/>
-        </w:rPr>
-        <w:t>Shubham Pandey 50245725</w:t>
-      </w:r>
-    </w:p>
-    <w:p>
-      <w:pPr>
-        <w:rPr>
-          <w:rFonts w:ascii="Times New Roman" w:hAnsi="Times New Roman" w:cs="Times New Roman"/>
-          <w:sz w:val="28"/>
-          <w:szCs w:val="28"/>
-        </w:rPr>
-      </w:pPr>
-    </w:p>
-    <w:p>
-      <w:pPr>
-        <w:rPr>
-          <w:rFonts w:ascii="Times New Roman" w:hAnsi="Times New Roman" w:cs="Times New Roman"/>
-          <w:sz w:val="28"/>
-          <w:szCs w:val="28"/>
-        </w:rPr>
-      </w:pPr>
-    </w:p>
-    <w:p>
-      <w:pPr>
-        <w:rPr>
-          <w:rFonts w:ascii="Times New Roman" w:hAnsi="Times New Roman" w:cs="Times New Roman"/>
-          <w:b/>
-          <w:sz w:val="28"/>
-          <w:szCs w:val="28"/>
-        </w:rPr>
-      </w:pPr>
+      <w:proofErr w:type="spellStart"/>
+      <w:r>
+        <w:rPr>
+          <w:rFonts w:ascii="Times New Roman" w:hAnsi="Times New Roman" w:cs="Times New Roman"/>
+          <w:sz w:val="32"/>
+          <w:szCs w:val="32"/>
+        </w:rPr>
+        <w:t>Shubham</w:t>
+      </w:r>
+      <w:proofErr w:type="spellEnd"/>
+      <w:r>
+        <w:rPr>
+          <w:rFonts w:ascii="Times New Roman" w:hAnsi="Times New Roman" w:cs="Times New Roman"/>
+          <w:sz w:val="32"/>
+          <w:szCs w:val="32"/>
+        </w:rPr>
+        <w:t xml:space="preserve"> Pandey 50245725</w:t>
+      </w:r>
+    </w:p>
+    <w:p>
+      <w:pPr>
+        <w:rPr>
+          <w:rFonts w:ascii="Times New Roman" w:hAnsi="Times New Roman" w:cs="Times New Roman"/>
+          <w:sz w:val="28"/>
+          <w:szCs w:val="28"/>
+        </w:rPr>
+      </w:pPr>
+    </w:p>
+    <w:p>
+      <w:pPr>
+        <w:rPr>
+          <w:rFonts w:ascii="Times New Roman" w:hAnsi="Times New Roman" w:cs="Times New Roman"/>
+          <w:sz w:val="28"/>
+          <w:szCs w:val="28"/>
+        </w:rPr>
+      </w:pPr>
+    </w:p>
+    <w:p>
+      <w:pPr>
+        <w:rPr>
+          <w:rFonts w:ascii="Times New Roman" w:hAnsi="Times New Roman" w:cs="Times New Roman"/>
+          <w:b/>
+          <w:sz w:val="28"/>
+          <w:szCs w:val="28"/>
+        </w:rPr>
+      </w:pPr>
+      <w:bookmarkStart w:id="0" w:name="_GoBack"/>
+      <w:bookmarkEnd w:id="0"/>
     </w:p>
     <w:p>
       <w:pPr>
@@ -253,7 +265,25 @@
           <w:sz w:val="28"/>
           <w:szCs w:val="28"/>
         </w:rPr>
-        <w:t>We have created a Natural Language understanding System that interfaces with a ‘smart’ refrigerator and allows users to text queries or instructions to the fridge.</w:t>
+        <w:t xml:space="preserve">We have created a Natural Language </w:t>
+      </w:r>
+      <w:proofErr w:type="gramStart"/>
+      <w:r>
+        <w:rPr>
+          <w:rFonts w:ascii="Times New Roman" w:hAnsi="Times New Roman" w:cs="Times New Roman"/>
+          <w:sz w:val="28"/>
+          <w:szCs w:val="28"/>
+        </w:rPr>
+        <w:t>understanding</w:t>
+      </w:r>
+      <w:proofErr w:type="gramEnd"/>
+      <w:r>
+        <w:rPr>
+          <w:rFonts w:ascii="Times New Roman" w:hAnsi="Times New Roman" w:cs="Times New Roman"/>
+          <w:sz w:val="28"/>
+          <w:szCs w:val="28"/>
+        </w:rPr>
+        <w:t xml:space="preserve"> System that interfaces with a ‘smart’ refrigerator and allows users to text queries or instructions to the fridge.</w:t>
       </w:r>
     </w:p>
     <w:p>
@@ -276,7 +306,25 @@
           <w:sz w:val="28"/>
           <w:szCs w:val="28"/>
         </w:rPr>
-        <w:t>For the system, we have created a vocabulary with lemmas from different part of speech (like nouns, pronouns, determiners, intransitive verbs, transitive verbs, adjectives etc).</w:t>
+        <w:t xml:space="preserve">For the system, we have created a vocabulary with lemmas from different part of speech (like nouns, pronouns, determiners, intransitive verbs, transitive verbs, adjectives </w:t>
+      </w:r>
+      <w:proofErr w:type="spellStart"/>
+      <w:r>
+        <w:rPr>
+          <w:rFonts w:ascii="Times New Roman" w:hAnsi="Times New Roman" w:cs="Times New Roman"/>
+          <w:sz w:val="28"/>
+          <w:szCs w:val="28"/>
+        </w:rPr>
+        <w:t>etc</w:t>
+      </w:r>
+      <w:proofErr w:type="spellEnd"/>
+      <w:r>
+        <w:rPr>
+          <w:rFonts w:ascii="Times New Roman" w:hAnsi="Times New Roman" w:cs="Times New Roman"/>
+          <w:sz w:val="28"/>
+          <w:szCs w:val="28"/>
+        </w:rPr>
+        <w:t>).</w:t>
       </w:r>
     </w:p>
     <w:p>
@@ -353,7 +401,23 @@
           <w:sz w:val="28"/>
           <w:szCs w:val="28"/>
         </w:rPr>
-        <w:t>Finally, a model checker has been created which takes the output of the parser as the input and performs an evaluation on it and responds accordingly to the user.</w:t>
+        <w:t>Finally, a model checker has been created which takes the output of the pa</w:t>
+      </w:r>
+      <w:r>
+        <w:rPr>
+          <w:rFonts w:ascii="Times New Roman" w:hAnsi="Times New Roman" w:cs="Times New Roman"/>
+          <w:sz w:val="28"/>
+          <w:szCs w:val="28"/>
+        </w:rPr>
+        <w:t xml:space="preserve">rser as the input, </w:t>
+      </w:r>
+      <w:r>
+        <w:rPr>
+          <w:rFonts w:ascii="Times New Roman" w:hAnsi="Times New Roman" w:cs="Times New Roman"/>
+          <w:sz w:val="28"/>
+          <w:szCs w:val="28"/>
+        </w:rPr>
+        <w:t>performs an evaluation on it and responds accordingly to the user.</w:t>
       </w:r>
     </w:p>
     <w:p>
@@ -406,7 +470,43 @@
           <w:sz w:val="28"/>
           <w:szCs w:val="28"/>
         </w:rPr>
-        <w:t>: The parser does not parse annotations like fullstop (.) , comma (,) or question mark (?)</w:t>
+        <w:t xml:space="preserve">: The parser does not parse annotations like </w:t>
+      </w:r>
+      <w:proofErr w:type="spellStart"/>
+      <w:r>
+        <w:rPr>
+          <w:rFonts w:ascii="Times New Roman" w:hAnsi="Times New Roman" w:cs="Times New Roman"/>
+          <w:sz w:val="28"/>
+          <w:szCs w:val="28"/>
+        </w:rPr>
+        <w:t>fullstop</w:t>
+      </w:r>
+      <w:proofErr w:type="spellEnd"/>
+      <w:r>
+        <w:rPr>
+          <w:rFonts w:ascii="Times New Roman" w:hAnsi="Times New Roman" w:cs="Times New Roman"/>
+          <w:sz w:val="28"/>
+          <w:szCs w:val="28"/>
+        </w:rPr>
+        <w:t xml:space="preserve"> </w:t>
+      </w:r>
+      <w:proofErr w:type="gramStart"/>
+      <w:r>
+        <w:rPr>
+          <w:rFonts w:ascii="Times New Roman" w:hAnsi="Times New Roman" w:cs="Times New Roman"/>
+          <w:sz w:val="28"/>
+          <w:szCs w:val="28"/>
+        </w:rPr>
+        <w:t>(.) ,</w:t>
+      </w:r>
+      <w:proofErr w:type="gramEnd"/>
+      <w:r>
+        <w:rPr>
+          <w:rFonts w:ascii="Times New Roman" w:hAnsi="Times New Roman" w:cs="Times New Roman"/>
+          <w:sz w:val="28"/>
+          <w:szCs w:val="28"/>
+        </w:rPr>
+        <w:t xml:space="preserve"> comma (,) or question mark (?)</w:t>
       </w:r>
       <w:r>
         <w:rPr>
@@ -457,13 +557,23 @@
           <w:szCs w:val="28"/>
         </w:rPr>
       </w:pPr>
-      <w:r>
-        <w:rPr>
-          <w:rFonts w:ascii="Times New Roman" w:hAnsi="Times New Roman" w:cs="Times New Roman"/>
-          <w:sz w:val="28"/>
-          <w:szCs w:val="28"/>
-        </w:rPr>
-        <w:t xml:space="preserve">Like : 1. who ate the chicken </w:t>
+      <w:proofErr w:type="gramStart"/>
+      <w:r>
+        <w:rPr>
+          <w:rFonts w:ascii="Times New Roman" w:hAnsi="Times New Roman" w:cs="Times New Roman"/>
+          <w:sz w:val="28"/>
+          <w:szCs w:val="28"/>
+        </w:rPr>
+        <w:t>Like :</w:t>
+      </w:r>
+      <w:proofErr w:type="gramEnd"/>
+      <w:r>
+        <w:rPr>
+          <w:rFonts w:ascii="Times New Roman" w:hAnsi="Times New Roman" w:cs="Times New Roman"/>
+          <w:sz w:val="28"/>
+          <w:szCs w:val="28"/>
+        </w:rPr>
+        <w:t xml:space="preserve"> 1. who ate the chicken </w:t>
       </w:r>
     </w:p>
     <w:p>
@@ -503,6 +613,15 @@
     </w:p>
     <w:p>
       <w:pPr>
+        <w:rPr>
+          <w:rFonts w:ascii="Times New Roman" w:hAnsi="Times New Roman" w:cs="Times New Roman"/>
+          <w:sz w:val="28"/>
+          <w:szCs w:val="28"/>
+        </w:rPr>
+      </w:pPr>
+    </w:p>
+    <w:p>
+      <w:pPr>
         <w:jc w:val="both"/>
         <w:rPr>
           <w:rFonts w:ascii="Times New Roman" w:hAnsi="Times New Roman" w:cs="Times New Roman"/>
@@ -1034,6 +1153,7 @@
         </w:rPr>
         <w:t>“</w:t>
       </w:r>
+      <w:proofErr w:type="spellStart"/>
       <w:r>
         <w:rPr>
           <w:rFonts w:ascii="Times New Roman" w:hAnsi="Times New Roman" w:cs="Times New Roman"/>
@@ -1043,6 +1163,7 @@
         </w:rPr>
         <w:t>isa</w:t>
       </w:r>
+      <w:proofErr w:type="spellEnd"/>
       <w:r>
         <w:rPr>
           <w:rFonts w:ascii="Times New Roman" w:hAnsi="Times New Roman" w:cs="Times New Roman"/>
@@ -1474,8 +1595,18 @@
           <w:sz w:val="28"/>
           <w:szCs w:val="28"/>
         </w:rPr>
-        <w:t>Is there a sandwich that does not contain meat</w:t>
-      </w:r>
+        <w:t xml:space="preserve">Is there a sandwich that does not contain </w:t>
+      </w:r>
+      <w:proofErr w:type="gramStart"/>
+      <w:r>
+        <w:rPr>
+          <w:rFonts w:ascii="Times New Roman" w:hAnsi="Times New Roman" w:cs="Times New Roman"/>
+          <w:sz w:val="28"/>
+          <w:szCs w:val="28"/>
+        </w:rPr>
+        <w:t>meat</w:t>
+      </w:r>
+      <w:proofErr w:type="gramEnd"/>
     </w:p>
     <w:p>
       <w:pPr>
@@ -1496,8 +1627,18 @@
           <w:sz w:val="28"/>
           <w:szCs w:val="28"/>
         </w:rPr>
-        <w:t>Is there an empty box of popsicles in the freezer</w:t>
-      </w:r>
+        <w:t xml:space="preserve">Is there an empty box of popsicles in the </w:t>
+      </w:r>
+      <w:proofErr w:type="gramStart"/>
+      <w:r>
+        <w:rPr>
+          <w:rFonts w:ascii="Times New Roman" w:hAnsi="Times New Roman" w:cs="Times New Roman"/>
+          <w:sz w:val="28"/>
+          <w:szCs w:val="28"/>
+        </w:rPr>
+        <w:t>freezer</w:t>
+      </w:r>
+      <w:proofErr w:type="gramEnd"/>
     </w:p>
     <w:p>
       <w:pPr>
@@ -1584,8 +1725,18 @@
           <w:sz w:val="28"/>
           <w:szCs w:val="28"/>
         </w:rPr>
-        <w:t>Is there an egg inside the blue box</w:t>
-      </w:r>
+        <w:t xml:space="preserve">Is there an egg inside the blue </w:t>
+      </w:r>
+      <w:proofErr w:type="gramStart"/>
+      <w:r>
+        <w:rPr>
+          <w:rFonts w:ascii="Times New Roman" w:hAnsi="Times New Roman" w:cs="Times New Roman"/>
+          <w:sz w:val="28"/>
+          <w:szCs w:val="28"/>
+        </w:rPr>
+        <w:t>box</w:t>
+      </w:r>
+      <w:proofErr w:type="gramEnd"/>
     </w:p>
     <w:p>
       <w:pPr>
@@ -1885,226 +2036,104 @@
           <w:szCs w:val="28"/>
         </w:rPr>
       </w:pPr>
-    </w:p>
-    <w:p>
-      <w:pPr>
-        <w:rPr>
-          <w:rFonts w:ascii="Times New Roman" w:hAnsi="Times New Roman" w:cs="Times New Roman"/>
-          <w:sz w:val="28"/>
-          <w:szCs w:val="28"/>
-        </w:rPr>
-      </w:pPr>
-    </w:p>
-    <w:p>
-      <w:pPr>
-        <w:rPr>
-          <w:rFonts w:ascii="Times New Roman" w:hAnsi="Times New Roman" w:cs="Times New Roman"/>
-          <w:sz w:val="28"/>
-          <w:szCs w:val="28"/>
-        </w:rPr>
-      </w:pPr>
-    </w:p>
-    <w:p>
-      <w:pPr>
-        <w:rPr>
-          <w:rFonts w:ascii="Times New Roman" w:hAnsi="Times New Roman" w:cs="Times New Roman"/>
-          <w:sz w:val="28"/>
-          <w:szCs w:val="28"/>
-        </w:rPr>
-      </w:pPr>
-    </w:p>
-    <w:p>
-      <w:pPr>
-        <w:rPr>
-          <w:rFonts w:ascii="Times New Roman" w:hAnsi="Times New Roman" w:cs="Times New Roman"/>
-          <w:sz w:val="28"/>
-          <w:szCs w:val="28"/>
-        </w:rPr>
-      </w:pPr>
-    </w:p>
-    <w:p>
-      <w:pPr>
-        <w:rPr>
-          <w:rFonts w:ascii="Times New Roman" w:hAnsi="Times New Roman" w:cs="Times New Roman"/>
-          <w:sz w:val="28"/>
-          <w:szCs w:val="28"/>
-        </w:rPr>
-      </w:pPr>
-    </w:p>
-    <w:p>
-      <w:pPr>
-        <w:rPr>
-          <w:rFonts w:ascii="Times New Roman" w:hAnsi="Times New Roman" w:cs="Times New Roman"/>
-          <w:sz w:val="28"/>
-          <w:szCs w:val="28"/>
-        </w:rPr>
-      </w:pPr>
-    </w:p>
-    <w:p>
-      <w:pPr>
-        <w:rPr>
-          <w:rFonts w:ascii="Times New Roman" w:hAnsi="Times New Roman" w:cs="Times New Roman"/>
-          <w:sz w:val="28"/>
-          <w:szCs w:val="28"/>
-        </w:rPr>
-      </w:pPr>
-    </w:p>
-    <w:p>
-      <w:pPr>
-        <w:rPr>
-          <w:rFonts w:ascii="Times New Roman" w:hAnsi="Times New Roman" w:cs="Times New Roman"/>
-          <w:sz w:val="28"/>
-          <w:szCs w:val="28"/>
-        </w:rPr>
-      </w:pPr>
-    </w:p>
-    <w:p>
-      <w:pPr>
-        <w:rPr>
-          <w:rFonts w:ascii="Times New Roman" w:hAnsi="Times New Roman" w:cs="Times New Roman"/>
-          <w:sz w:val="28"/>
-          <w:szCs w:val="28"/>
-        </w:rPr>
-      </w:pPr>
-    </w:p>
-    <w:p>
-      <w:pPr>
-        <w:rPr>
-          <w:rFonts w:ascii="Times New Roman" w:hAnsi="Times New Roman" w:cs="Times New Roman"/>
-          <w:sz w:val="28"/>
-          <w:szCs w:val="28"/>
-        </w:rPr>
-      </w:pPr>
-    </w:p>
-    <w:p>
-      <w:pPr>
-        <w:rPr>
-          <w:rFonts w:ascii="Times New Roman" w:hAnsi="Times New Roman" w:cs="Times New Roman"/>
-          <w:sz w:val="28"/>
-          <w:szCs w:val="28"/>
-        </w:rPr>
-      </w:pPr>
-    </w:p>
-    <w:p>
-      <w:pPr>
-        <w:rPr>
-          <w:rFonts w:ascii="Times New Roman" w:hAnsi="Times New Roman" w:cs="Times New Roman"/>
-          <w:sz w:val="28"/>
-          <w:szCs w:val="28"/>
-        </w:rPr>
-      </w:pPr>
-    </w:p>
-    <w:p>
-      <w:pPr>
-        <w:rPr>
-          <w:rFonts w:ascii="Times New Roman" w:hAnsi="Times New Roman" w:cs="Times New Roman"/>
-          <w:sz w:val="28"/>
-          <w:szCs w:val="28"/>
-        </w:rPr>
-      </w:pPr>
-    </w:p>
-    <w:p>
-      <w:pPr>
-        <w:rPr>
-          <w:rFonts w:ascii="Times New Roman" w:hAnsi="Times New Roman" w:cs="Times New Roman"/>
-          <w:sz w:val="28"/>
-          <w:szCs w:val="28"/>
-        </w:rPr>
-      </w:pPr>
-    </w:p>
-    <w:p>
-      <w:pPr>
-        <w:rPr>
-          <w:rFonts w:ascii="Times New Roman" w:hAnsi="Times New Roman" w:cs="Times New Roman"/>
-          <w:sz w:val="28"/>
-          <w:szCs w:val="28"/>
-        </w:rPr>
-      </w:pPr>
-    </w:p>
-    <w:p>
-      <w:pPr>
-        <w:rPr>
-          <w:rFonts w:ascii="Times New Roman" w:hAnsi="Times New Roman" w:cs="Times New Roman"/>
-          <w:sz w:val="28"/>
-          <w:szCs w:val="28"/>
-        </w:rPr>
-      </w:pPr>
-    </w:p>
-    <w:p>
-      <w:pPr>
-        <w:rPr>
-          <w:rFonts w:ascii="Times New Roman" w:hAnsi="Times New Roman" w:cs="Times New Roman"/>
-          <w:sz w:val="28"/>
-          <w:szCs w:val="28"/>
-        </w:rPr>
-      </w:pPr>
-    </w:p>
-    <w:p>
-      <w:pPr>
-        <w:rPr>
-          <w:rFonts w:ascii="Times New Roman" w:hAnsi="Times New Roman" w:cs="Times New Roman"/>
-          <w:sz w:val="28"/>
-          <w:szCs w:val="28"/>
-        </w:rPr>
-      </w:pPr>
-    </w:p>
-    <w:p>
-      <w:pPr>
-        <w:rPr>
-          <w:rFonts w:ascii="Times New Roman" w:hAnsi="Times New Roman" w:cs="Times New Roman"/>
-          <w:sz w:val="28"/>
-          <w:szCs w:val="28"/>
-        </w:rPr>
-      </w:pPr>
-    </w:p>
-    <w:p>
-      <w:pPr>
-        <w:rPr>
-          <w:rFonts w:ascii="Times New Roman" w:hAnsi="Times New Roman" w:cs="Times New Roman"/>
-          <w:sz w:val="28"/>
-          <w:szCs w:val="28"/>
-        </w:rPr>
-      </w:pPr>
-    </w:p>
-    <w:p>
-      <w:pPr>
-        <w:rPr>
-          <w:rFonts w:ascii="Times New Roman" w:hAnsi="Times New Roman" w:cs="Times New Roman"/>
-          <w:sz w:val="28"/>
-          <w:szCs w:val="28"/>
-        </w:rPr>
-      </w:pPr>
-    </w:p>
-    <w:p>
-      <w:pPr>
-        <w:rPr>
-          <w:rFonts w:ascii="Times New Roman" w:hAnsi="Times New Roman" w:cs="Times New Roman"/>
-          <w:sz w:val="28"/>
-          <w:szCs w:val="28"/>
-        </w:rPr>
-      </w:pPr>
-      <w:bookmarkStart w:id="0" w:name="_GoBack"/>
-      <w:bookmarkEnd w:id="0"/>
-    </w:p>
-    <w:p>
-      <w:pPr>
-        <w:rPr>
-          <w:rFonts w:ascii="Times New Roman" w:hAnsi="Times New Roman" w:cs="Times New Roman"/>
-          <w:b/>
-          <w:sz w:val="32"/>
-          <w:szCs w:val="32"/>
-          <w:u w:val="single"/>
-        </w:rPr>
-      </w:pPr>
-      <w:r>
-        <w:rPr>
-          <w:rFonts w:ascii="Times New Roman" w:hAnsi="Times New Roman" w:cs="Times New Roman"/>
-          <w:b/>
-          <w:sz w:val="32"/>
-          <w:szCs w:val="32"/>
-          <w:u w:val="single"/>
-        </w:rPr>
-        <w:t>Running the Self Made Examples</w:t>
+      <w:r>
+        <w:rPr>
+          <w:rFonts w:ascii="Times New Roman" w:hAnsi="Times New Roman" w:cs="Times New Roman"/>
+          <w:noProof/>
+          <w:sz w:val="28"/>
+          <w:szCs w:val="28"/>
+        </w:rPr>
+        <w:drawing>
+          <wp:inline distT="0" distB="0" distL="0" distR="0" wp14:anchorId="55CF332E" wp14:editId="48C4AEE3">
+            <wp:extent cx="9195435" cy="4762500"/>
+            <wp:effectExtent l="0" t="0" r="0" b="12700"/>
+            <wp:docPr id="1" name="Picture 1" descr="Screen%20Shot%202018-05-15%20at%204.25.15%20PM.png"/>
+            <wp:cNvGraphicFramePr>
+              <a:graphicFrameLocks xmlns:a="http://schemas.openxmlformats.org/drawingml/2006/main" noChangeAspect="1"/>
+            </wp:cNvGraphicFramePr>
+            <a:graphic xmlns:a="http://schemas.openxmlformats.org/drawingml/2006/main">
+              <a:graphicData uri="http://schemas.openxmlformats.org/drawingml/2006/picture">
+                <pic:pic xmlns:pic="http://schemas.openxmlformats.org/drawingml/2006/picture">
+                  <pic:nvPicPr>
+                    <pic:cNvPr id="0" name="Picture 1" descr="Screen%20Shot%202018-05-15%20at%204.25.15%20PM.png"/>
+                    <pic:cNvPicPr>
+                      <a:picLocks noChangeAspect="1" noChangeArrowheads="1"/>
+                    </pic:cNvPicPr>
+                  </pic:nvPicPr>
+                  <pic:blipFill>
+                    <a:blip r:embed="rId10">
+                      <a:extLst>
+                        <a:ext uri="{28A0092B-C50C-407E-A947-70E740481C1C}">
+                          <a14:useLocalDpi xmlns:a14="http://schemas.microsoft.com/office/drawing/2010/main" val="0"/>
+                        </a:ext>
+                      </a:extLst>
+                    </a:blip>
+                    <a:srcRect/>
+                    <a:stretch>
+                      <a:fillRect/>
+                    </a:stretch>
+                  </pic:blipFill>
+                  <pic:spPr bwMode="auto">
+                    <a:xfrm>
+                      <a:off x="0" y="0"/>
+                      <a:ext cx="9195435" cy="4762500"/>
+                    </a:xfrm>
+                    <a:prstGeom prst="rect">
+                      <a:avLst/>
+                    </a:prstGeom>
+                    <a:noFill/>
+                    <a:ln>
+                      <a:noFill/>
+                    </a:ln>
+                  </pic:spPr>
+                </pic:pic>
+              </a:graphicData>
+            </a:graphic>
+          </wp:inline>
+        </w:drawing>
+      </w:r>
+    </w:p>
+    <w:p>
+      <w:pPr>
+        <w:rPr>
+          <w:rFonts w:ascii="Times New Roman" w:hAnsi="Times New Roman" w:cs="Times New Roman"/>
+          <w:b/>
+          <w:sz w:val="32"/>
+          <w:szCs w:val="32"/>
+          <w:u w:val="single"/>
+        </w:rPr>
+      </w:pPr>
+      <w:r>
+        <w:rPr>
+          <w:rFonts w:ascii="Times New Roman" w:hAnsi="Times New Roman" w:cs="Times New Roman"/>
+          <w:b/>
+          <w:sz w:val="32"/>
+          <w:szCs w:val="32"/>
+          <w:u w:val="single"/>
+        </w:rPr>
+        <w:t xml:space="preserve">Running the </w:t>
+      </w:r>
+      <w:proofErr w:type="gramStart"/>
+      <w:r>
+        <w:rPr>
+          <w:rFonts w:ascii="Times New Roman" w:hAnsi="Times New Roman" w:cs="Times New Roman"/>
+          <w:b/>
+          <w:sz w:val="32"/>
+          <w:szCs w:val="32"/>
+          <w:u w:val="single"/>
+        </w:rPr>
+        <w:t>Self Made</w:t>
+      </w:r>
+      <w:proofErr w:type="gramEnd"/>
+      <w:r>
+        <w:rPr>
+          <w:rFonts w:ascii="Times New Roman" w:hAnsi="Times New Roman" w:cs="Times New Roman"/>
+          <w:b/>
+          <w:sz w:val="32"/>
+          <w:szCs w:val="32"/>
+          <w:u w:val="single"/>
+        </w:rPr>
+        <w:t xml:space="preserve"> Examples</w:t>
       </w:r>
     </w:p>
     <w:p>
@@ -2157,8 +2186,18 @@
           <w:sz w:val="28"/>
           <w:szCs w:val="28"/>
         </w:rPr>
-        <w:t>Are there any fruits in the fridge</w:t>
-      </w:r>
+        <w:t xml:space="preserve">Are there any fruits in the </w:t>
+      </w:r>
+      <w:proofErr w:type="gramStart"/>
+      <w:r>
+        <w:rPr>
+          <w:rFonts w:ascii="Times New Roman" w:hAnsi="Times New Roman" w:cs="Times New Roman"/>
+          <w:sz w:val="28"/>
+          <w:szCs w:val="28"/>
+        </w:rPr>
+        <w:t>fridge</w:t>
+      </w:r>
+      <w:proofErr w:type="gramEnd"/>
     </w:p>
     <w:p>
       <w:pPr>
@@ -2201,8 +2240,18 @@
           <w:sz w:val="28"/>
           <w:szCs w:val="28"/>
         </w:rPr>
-        <w:t>What does the bottom shelf contain</w:t>
-      </w:r>
+        <w:t xml:space="preserve">What does the bottom shelf </w:t>
+      </w:r>
+      <w:proofErr w:type="gramStart"/>
+      <w:r>
+        <w:rPr>
+          <w:rFonts w:ascii="Times New Roman" w:hAnsi="Times New Roman" w:cs="Times New Roman"/>
+          <w:sz w:val="28"/>
+          <w:szCs w:val="28"/>
+        </w:rPr>
+        <w:t>contain</w:t>
+      </w:r>
+      <w:proofErr w:type="gramEnd"/>
     </w:p>
     <w:p>
       <w:pPr>
@@ -2223,8 +2272,18 @@
           <w:sz w:val="28"/>
           <w:szCs w:val="28"/>
         </w:rPr>
-        <w:t>What does the freezer contain</w:t>
-      </w:r>
+        <w:t xml:space="preserve">What does the freezer </w:t>
+      </w:r>
+      <w:proofErr w:type="gramStart"/>
+      <w:r>
+        <w:rPr>
+          <w:rFonts w:ascii="Times New Roman" w:hAnsi="Times New Roman" w:cs="Times New Roman"/>
+          <w:sz w:val="28"/>
+          <w:szCs w:val="28"/>
+        </w:rPr>
+        <w:t>contain</w:t>
+      </w:r>
+      <w:proofErr w:type="gramEnd"/>
     </w:p>
     <w:p>
       <w:pPr>
@@ -2299,8 +2358,18 @@
           <w:sz w:val="28"/>
           <w:szCs w:val="28"/>
         </w:rPr>
-        <w:t xml:space="preserve"> the bottom shelf</w:t>
-      </w:r>
+        <w:t xml:space="preserve"> the bottom </w:t>
+      </w:r>
+      <w:proofErr w:type="gramStart"/>
+      <w:r>
+        <w:rPr>
+          <w:rFonts w:ascii="Times New Roman" w:hAnsi="Times New Roman" w:cs="Times New Roman"/>
+          <w:sz w:val="28"/>
+          <w:szCs w:val="28"/>
+        </w:rPr>
+        <w:t>shelf</w:t>
+      </w:r>
+      <w:proofErr w:type="gramEnd"/>
     </w:p>
     <w:p>
       <w:pPr>
@@ -2398,7 +2467,7 @@
                     </pic:cNvPicPr>
                   </pic:nvPicPr>
                   <pic:blipFill>
-                    <a:blip r:embed="rId10">
+                    <a:blip r:embed="rId11">
                       <a:extLst>
                         <a:ext uri="{28A0092B-C50C-407E-A947-70E740481C1C}">
                           <a14:useLocalDpi xmlns:a14="http://schemas.microsoft.com/office/drawing/2010/main" val="0"/>
@@ -2467,7 +2536,7 @@
                     </pic:cNvPicPr>
                   </pic:nvPicPr>
                   <pic:blipFill>
-                    <a:blip r:embed="rId11">
+                    <a:blip r:embed="rId12">
                       <a:extLst>
                         <a:ext uri="{28A0092B-C50C-407E-A947-70E740481C1C}">
                           <a14:useLocalDpi xmlns:a14="http://schemas.microsoft.com/office/drawing/2010/main" val="0"/>
@@ -2581,6 +2650,97 @@
           <w:u w:val="single"/>
         </w:rPr>
         <w:t>Chat Result for the above examples</w:t>
+      </w:r>
+    </w:p>
+    <w:p>
+      <w:pPr>
+        <w:rPr>
+          <w:rFonts w:ascii="Times New Roman" w:hAnsi="Times New Roman" w:cs="Times New Roman"/>
+          <w:b/>
+          <w:sz w:val="28"/>
+          <w:szCs w:val="28"/>
+          <w:u w:val="single"/>
+        </w:rPr>
+      </w:pPr>
+    </w:p>
+    <w:p>
+      <w:pPr>
+        <w:rPr>
+          <w:rFonts w:ascii="Times New Roman" w:hAnsi="Times New Roman" w:cs="Times New Roman"/>
+          <w:b/>
+          <w:sz w:val="28"/>
+          <w:szCs w:val="28"/>
+          <w:u w:val="single"/>
+        </w:rPr>
+      </w:pPr>
+    </w:p>
+    <w:p>
+      <w:pPr>
+        <w:rPr>
+          <w:rFonts w:ascii="Times New Roman" w:hAnsi="Times New Roman" w:cs="Times New Roman"/>
+          <w:b/>
+          <w:sz w:val="28"/>
+          <w:szCs w:val="28"/>
+          <w:u w:val="single"/>
+        </w:rPr>
+      </w:pPr>
+      <w:r>
+        <w:rPr>
+          <w:rFonts w:ascii="Times New Roman" w:hAnsi="Times New Roman" w:cs="Times New Roman"/>
+          <w:b/>
+          <w:noProof/>
+          <w:sz w:val="28"/>
+          <w:szCs w:val="28"/>
+          <w:u w:val="single"/>
+        </w:rPr>
+        <w:drawing>
+          <wp:inline distT="0" distB="0" distL="0" distR="0" wp14:anchorId="33E06140" wp14:editId="746BA4AC">
+            <wp:extent cx="5937250" cy="3999230"/>
+            <wp:effectExtent l="0" t="0" r="6350" b="0"/>
+            <wp:docPr id="5" name="Picture 5" descr="Screen%20Shot%202018-05-15%20at%204.35.47%20PM.png"/>
+            <wp:cNvGraphicFramePr>
+              <a:graphicFrameLocks xmlns:a="http://schemas.openxmlformats.org/drawingml/2006/main" noChangeAspect="1"/>
+            </wp:cNvGraphicFramePr>
+            <a:graphic xmlns:a="http://schemas.openxmlformats.org/drawingml/2006/main">
+              <a:graphicData uri="http://schemas.openxmlformats.org/drawingml/2006/picture">
+                <pic:pic xmlns:pic="http://schemas.openxmlformats.org/drawingml/2006/picture">
+                  <pic:nvPicPr>
+                    <pic:cNvPr id="0" name="Picture 2" descr="Screen%20Shot%202018-05-15%20at%204.35.47%20PM.png"/>
+                    <pic:cNvPicPr>
+                      <a:picLocks noChangeAspect="1" noChangeArrowheads="1"/>
+                    </pic:cNvPicPr>
+                  </pic:nvPicPr>
+                  <pic:blipFill>
+                    <a:blip r:embed="rId13">
+                      <a:extLst>
+                        <a:ext uri="{28A0092B-C50C-407E-A947-70E740481C1C}">
+                          <a14:useLocalDpi xmlns:a14="http://schemas.microsoft.com/office/drawing/2010/main" val="0"/>
+                        </a:ext>
+                      </a:extLst>
+                    </a:blip>
+                    <a:srcRect/>
+                    <a:stretch>
+                      <a:fillRect/>
+                    </a:stretch>
+                  </pic:blipFill>
+                  <pic:spPr bwMode="auto">
+                    <a:xfrm>
+                      <a:off x="0" y="0"/>
+                      <a:ext cx="5937250" cy="3999230"/>
+                    </a:xfrm>
+                    <a:prstGeom prst="rect">
+                      <a:avLst/>
+                    </a:prstGeom>
+                    <a:noFill/>
+                    <a:ln>
+                      <a:noFill/>
+                    </a:ln>
+                  </pic:spPr>
+                </pic:pic>
+              </a:graphicData>
+            </a:graphic>
+          </wp:inline>
+        </w:drawing>
       </w:r>
     </w:p>
     <w:sectPr>
@@ -4147,7 +4307,7 @@
 </file>
 
 <file path=customXml/itemProps1.xml><?xml version="1.0" encoding="utf-8"?>
-<ds:datastoreItem xmlns:ds="http://schemas.openxmlformats.org/officeDocument/2006/customXml" ds:itemID="{1E414261-C20E-1B4F-8CAD-0B20E37F14E6}">
+<ds:datastoreItem xmlns:ds="http://schemas.openxmlformats.org/officeDocument/2006/customXml" ds:itemID="{4015020E-371F-0245-8AE6-981298B8FC71}">
   <ds:schemaRefs>
     <ds:schemaRef ds:uri="http://schemas.openxmlformats.org/officeDocument/2006/bibliography"/>
   </ds:schemaRefs>

</xml_diff>